<commit_message>
done with 3 lesson SKvPS
</commit_message>
<xml_diff>
--- a/1 Семестр/СКвПС/9492_Викторов_задание_3.docx
+++ b/1 Семестр/СКвПС/9492_Викторов_задание_3.docx
@@ -25,87 +25,7 @@
           <w:szCs w:val="28"/>
           <w:lang w:eastAsia="ru-RU"/>
         </w:rPr>
-        <w:t>Преобразование «ты</w:t>
-      </w:r>
-      <w:r>
-        <w:rPr>
-          <w:rFonts w:ascii="Times New Roman" w:eastAsia="Times New Roman" w:hAnsi="Times New Roman" w:cs="Times New Roman"/>
-          <w:b/>
-          <w:sz w:val="24"/>
-          <w:szCs w:val="28"/>
-          <w:lang w:eastAsia="ru-RU"/>
-        </w:rPr>
-        <w:t xml:space="preserve"> </w:t>
-      </w:r>
-      <w:r>
-        <w:rPr>
-          <w:rFonts w:ascii="Times New Roman" w:eastAsia="Times New Roman" w:hAnsi="Times New Roman" w:cs="Times New Roman"/>
-          <w:b/>
-          <w:sz w:val="24"/>
-          <w:szCs w:val="28"/>
-          <w:lang w:eastAsia="ru-RU"/>
-        </w:rPr>
-        <w:t>-</w:t>
-      </w:r>
-      <w:r>
-        <w:rPr>
-          <w:rFonts w:ascii="Times New Roman" w:eastAsia="Times New Roman" w:hAnsi="Times New Roman" w:cs="Times New Roman"/>
-          <w:b/>
-          <w:sz w:val="24"/>
-          <w:szCs w:val="28"/>
-          <w:lang w:eastAsia="ru-RU"/>
-        </w:rPr>
-        <w:t xml:space="preserve"> </w:t>
-      </w:r>
-      <w:r>
-        <w:rPr>
-          <w:rFonts w:ascii="Times New Roman" w:eastAsia="Times New Roman" w:hAnsi="Times New Roman" w:cs="Times New Roman"/>
-          <w:b/>
-          <w:sz w:val="24"/>
-          <w:szCs w:val="28"/>
-          <w:lang w:eastAsia="ru-RU"/>
-        </w:rPr>
-        <w:t>высказываний» в развернутые «я</w:t>
-      </w:r>
-      <w:r>
-        <w:rPr>
-          <w:rFonts w:ascii="Times New Roman" w:eastAsia="Times New Roman" w:hAnsi="Times New Roman" w:cs="Times New Roman"/>
-          <w:b/>
-          <w:sz w:val="24"/>
-          <w:szCs w:val="28"/>
-          <w:lang w:eastAsia="ru-RU"/>
-        </w:rPr>
-        <w:t xml:space="preserve"> </w:t>
-      </w:r>
-      <w:r>
-        <w:rPr>
-          <w:rFonts w:ascii="Times New Roman" w:eastAsia="Times New Roman" w:hAnsi="Times New Roman" w:cs="Times New Roman"/>
-          <w:b/>
-          <w:sz w:val="24"/>
-          <w:szCs w:val="28"/>
-          <w:lang w:eastAsia="ru-RU"/>
-        </w:rPr>
-        <w:t>-</w:t>
-      </w:r>
-      <w:r>
-        <w:rPr>
-          <w:rFonts w:ascii="Times New Roman" w:eastAsia="Times New Roman" w:hAnsi="Times New Roman" w:cs="Times New Roman"/>
-          <w:b/>
-          <w:sz w:val="24"/>
-          <w:szCs w:val="28"/>
-          <w:lang w:eastAsia="ru-RU"/>
-        </w:rPr>
-        <w:t xml:space="preserve"> </w:t>
-      </w:r>
-      <w:r>
-        <w:rPr>
-          <w:rFonts w:ascii="Times New Roman" w:eastAsia="Times New Roman" w:hAnsi="Times New Roman" w:cs="Times New Roman"/>
-          <w:b/>
-          <w:sz w:val="24"/>
-          <w:szCs w:val="28"/>
-          <w:lang w:eastAsia="ru-RU"/>
-        </w:rPr>
-        <w:t>высказывания».</w:t>
+        <w:t>Преобразование «ты - высказываний» в развернутые «я - высказывания».</w:t>
       </w:r>
     </w:p>
     <w:p>
@@ -478,6 +398,198 @@
           <w:lang w:eastAsia="ru-RU"/>
         </w:rPr>
         <w:tab/>
+      </w:r>
+      <w:r>
+        <w:rPr>
+          <w:rFonts w:ascii="Times New Roman" w:eastAsia="Times New Roman" w:hAnsi="Times New Roman" w:cs="Times New Roman"/>
+          <w:sz w:val="24"/>
+          <w:szCs w:val="28"/>
+          <w:lang w:eastAsia="ru-RU"/>
+        </w:rPr>
+        <w:t>Мне очень жаль, что ты поверил этому слуху. Я хотела бы чтобы в наших отношениях было больше доверия. Давай договоримся, что будем обсуждать все противоречивые ситуации.</w:t>
+      </w:r>
+    </w:p>
+    <w:p>
+      <w:pPr>
+        <w:pStyle w:val="a3"/>
+        <w:tabs>
+          <w:tab w:val="left" w:pos="993"/>
+        </w:tabs>
+        <w:spacing w:after="0" w:line="360" w:lineRule="auto"/>
+        <w:jc w:val="both"/>
+        <w:rPr>
+          <w:rFonts w:ascii="Times New Roman" w:eastAsia="Times New Roman" w:hAnsi="Times New Roman" w:cs="Times New Roman"/>
+          <w:sz w:val="24"/>
+          <w:szCs w:val="28"/>
+          <w:lang w:eastAsia="ru-RU"/>
+        </w:rPr>
+      </w:pPr>
+    </w:p>
+    <w:p>
+      <w:pPr>
+        <w:pStyle w:val="a3"/>
+        <w:numPr>
+          <w:ilvl w:val="0"/>
+          <w:numId w:val="2"/>
+        </w:numPr>
+        <w:tabs>
+          <w:tab w:val="left" w:pos="993"/>
+        </w:tabs>
+        <w:spacing w:after="0" w:line="360" w:lineRule="auto"/>
+        <w:jc w:val="both"/>
+        <w:rPr>
+          <w:rFonts w:ascii="Times New Roman" w:eastAsia="Times New Roman" w:hAnsi="Times New Roman" w:cs="Times New Roman"/>
+          <w:b/>
+          <w:sz w:val="24"/>
+          <w:szCs w:val="28"/>
+          <w:lang w:eastAsia="ru-RU"/>
+        </w:rPr>
+      </w:pPr>
+      <w:r>
+        <w:rPr>
+          <w:rFonts w:ascii="Times New Roman" w:eastAsia="Times New Roman" w:hAnsi="Times New Roman" w:cs="Times New Roman"/>
+          <w:b/>
+          <w:sz w:val="24"/>
+          <w:szCs w:val="28"/>
+          <w:lang w:eastAsia="ru-RU"/>
+        </w:rPr>
+        <w:t xml:space="preserve">«Не серди меня» </w:t>
+      </w:r>
+    </w:p>
+    <w:p>
+      <w:pPr>
+        <w:tabs>
+          <w:tab w:val="left" w:pos="993"/>
+        </w:tabs>
+        <w:spacing w:after="0" w:line="360" w:lineRule="auto"/>
+        <w:ind w:left="360"/>
+        <w:jc w:val="both"/>
+        <w:rPr>
+          <w:rFonts w:ascii="Times New Roman" w:eastAsia="Times New Roman" w:hAnsi="Times New Roman" w:cs="Times New Roman"/>
+          <w:sz w:val="24"/>
+          <w:szCs w:val="28"/>
+          <w:lang w:eastAsia="ru-RU"/>
+        </w:rPr>
+      </w:pPr>
+      <w:r>
+        <w:rPr>
+          <w:rFonts w:ascii="Times New Roman" w:eastAsia="Times New Roman" w:hAnsi="Times New Roman" w:cs="Times New Roman"/>
+          <w:sz w:val="24"/>
+          <w:szCs w:val="28"/>
+          <w:lang w:eastAsia="ru-RU"/>
+        </w:rPr>
+        <w:tab/>
+        <w:t>Мы с тобой уже неоднократно обсуждали эту ситуацию, но сегодня, когда я пришел домой, я снова увидел гору грязной посуды. Меня огорчает, что наши договоренности не соблюдаются. Мне хотелось бы быть услышанным.</w:t>
+      </w:r>
+    </w:p>
+    <w:p>
+      <w:pPr>
+        <w:tabs>
+          <w:tab w:val="left" w:pos="993"/>
+        </w:tabs>
+        <w:spacing w:after="0" w:line="360" w:lineRule="auto"/>
+        <w:ind w:left="360"/>
+        <w:jc w:val="both"/>
+        <w:rPr>
+          <w:rFonts w:ascii="Times New Roman" w:eastAsia="Times New Roman" w:hAnsi="Times New Roman" w:cs="Times New Roman"/>
+          <w:sz w:val="24"/>
+          <w:szCs w:val="28"/>
+          <w:lang w:eastAsia="ru-RU"/>
+        </w:rPr>
+      </w:pPr>
+    </w:p>
+    <w:p>
+      <w:pPr>
+        <w:pStyle w:val="a3"/>
+        <w:numPr>
+          <w:ilvl w:val="0"/>
+          <w:numId w:val="2"/>
+        </w:numPr>
+        <w:tabs>
+          <w:tab w:val="left" w:pos="993"/>
+        </w:tabs>
+        <w:spacing w:after="0" w:line="360" w:lineRule="auto"/>
+        <w:jc w:val="both"/>
+        <w:rPr>
+          <w:rFonts w:ascii="Times New Roman" w:eastAsia="Times New Roman" w:hAnsi="Times New Roman" w:cs="Times New Roman"/>
+          <w:b/>
+          <w:sz w:val="24"/>
+          <w:szCs w:val="28"/>
+          <w:lang w:eastAsia="ru-RU"/>
+        </w:rPr>
+      </w:pPr>
+      <w:r>
+        <w:rPr>
+          <w:rFonts w:ascii="Times New Roman" w:eastAsia="Times New Roman" w:hAnsi="Times New Roman" w:cs="Times New Roman"/>
+          <w:b/>
+          <w:sz w:val="24"/>
+          <w:szCs w:val="28"/>
+          <w:lang w:eastAsia="ru-RU"/>
+        </w:rPr>
+        <w:lastRenderedPageBreak/>
+        <w:t>«Ну ты даешь»</w:t>
+      </w:r>
+    </w:p>
+    <w:p>
+      <w:pPr>
+        <w:tabs>
+          <w:tab w:val="left" w:pos="993"/>
+        </w:tabs>
+        <w:spacing w:after="0" w:line="360" w:lineRule="auto"/>
+        <w:ind w:left="360"/>
+        <w:jc w:val="both"/>
+        <w:rPr>
+          <w:rFonts w:ascii="Times New Roman" w:eastAsia="Times New Roman" w:hAnsi="Times New Roman" w:cs="Times New Roman"/>
+          <w:sz w:val="24"/>
+          <w:szCs w:val="28"/>
+          <w:lang w:eastAsia="ru-RU"/>
+        </w:rPr>
+      </w:pPr>
+      <w:r>
+        <w:rPr>
+          <w:rFonts w:ascii="Times New Roman" w:eastAsia="Times New Roman" w:hAnsi="Times New Roman" w:cs="Times New Roman"/>
+          <w:b/>
+          <w:sz w:val="24"/>
+          <w:szCs w:val="28"/>
+          <w:lang w:eastAsia="ru-RU"/>
+        </w:rPr>
+        <w:tab/>
+      </w:r>
+      <w:r>
+        <w:rPr>
+          <w:rFonts w:ascii="Times New Roman" w:eastAsia="Times New Roman" w:hAnsi="Times New Roman" w:cs="Times New Roman"/>
+          <w:sz w:val="24"/>
+          <w:szCs w:val="28"/>
+          <w:lang w:eastAsia="ru-RU"/>
+        </w:rPr>
+        <w:t xml:space="preserve">Я попросил тебя помочь мне выполнить задание, </w:t>
+      </w:r>
+      <w:r>
+        <w:rPr>
+          <w:rFonts w:ascii="Times New Roman" w:eastAsia="Times New Roman" w:hAnsi="Times New Roman" w:cs="Times New Roman"/>
+          <w:sz w:val="24"/>
+          <w:szCs w:val="28"/>
+          <w:lang w:eastAsia="ru-RU"/>
+        </w:rPr>
+        <w:t xml:space="preserve">ведь ты гораздо лучше разбираешься в этой теме, </w:t>
+      </w:r>
+      <w:r>
+        <w:rPr>
+          <w:rFonts w:ascii="Times New Roman" w:eastAsia="Times New Roman" w:hAnsi="Times New Roman" w:cs="Times New Roman"/>
+          <w:sz w:val="24"/>
+          <w:szCs w:val="28"/>
+          <w:lang w:eastAsia="ru-RU"/>
+        </w:rPr>
+        <w:t xml:space="preserve">но ты забыла о </w:t>
+      </w:r>
+      <w:r>
+        <w:rPr>
+          <w:rFonts w:ascii="Times New Roman" w:eastAsia="Times New Roman" w:hAnsi="Times New Roman" w:cs="Times New Roman"/>
+          <w:sz w:val="24"/>
+          <w:szCs w:val="28"/>
+          <w:lang w:eastAsia="ru-RU"/>
+        </w:rPr>
+        <w:t>нем. Мне очень нужна твоя помощь и мне обидно, что ты недооцениваешь важность моей просьбы. Давай попробуем помогать друг другу больше.</w:t>
       </w:r>
       <w:bookmarkStart w:id="0" w:name="_GoBack"/>
       <w:bookmarkEnd w:id="0"/>

</xml_diff>